<commit_message>
Plan v an Aanpak aangepast en oefenen Express
</commit_message>
<xml_diff>
--- a/documenten/plan van aanpak.docx
+++ b/documenten/plan van aanpak.docx
@@ -791,7 +791,7 @@
           <w:szCs w:val="24"/>
           <w:shd w:val="clear" w:color="auto" w:fill="FAF9F8"/>
         </w:rPr>
-        <w:t>Om te beginnen maak ik een back end. De back end bestaat uit Node, MongoDB en Express. Op het internet heb ik het database design van IMDB gevonden. Deze wil ik gebruiken voor het ontwerpen en opstellen van de database. De reden hiertoe is dat ik het designen van een database al wel eens geprobeerd heb. Ik vond het heel erg lastig om rekening te houden met de talloze factoren en zoals schaling.</w:t>
+        <w:t>Om te beginnen volg ik een LinkedIn tutorial:</w:t>
       </w:r>
     </w:p>
     <w:p>
@@ -807,6 +807,18 @@
           <w:shd w:val="clear" w:color="auto" w:fill="FAF9F8"/>
         </w:rPr>
       </w:pPr>
+      <w:hyperlink r:id="rId10" w:history="1">
+        <w:r>
+          <w:rPr>
+            <w:rStyle w:val="Hyperlink"/>
+            <w:rFonts w:ascii="PlaidS" w:hAnsi="PlaidS" w:cs="Arial"/>
+            <w:sz w:val="24"/>
+            <w:szCs w:val="24"/>
+            <w:shd w:val="clear" w:color="auto" w:fill="FAF9F8"/>
+          </w:rPr>
+          <w:t>https://www.linkedin.com/learning/vue-js-creating-and-hosting-a-full-stack-site-21646902/vue-project-structure?u=84048860</w:t>
+        </w:r>
+      </w:hyperlink>
     </w:p>
     <w:p>
       <w:pPr>
@@ -821,6 +833,20 @@
           <w:shd w:val="clear" w:color="auto" w:fill="FAF9F8"/>
         </w:rPr>
       </w:pPr>
+    </w:p>
+    <w:p>
+      <w:pPr>
+        <w:tabs>
+          <w:tab w:val="left" w:pos="3315"/>
+        </w:tabs>
+        <w:spacing w:after="0"/>
+        <w:rPr>
+          <w:rFonts w:ascii="PlaidS" w:hAnsi="PlaidS" w:cs="Arial"/>
+          <w:sz w:val="24"/>
+          <w:szCs w:val="24"/>
+          <w:shd w:val="clear" w:color="auto" w:fill="FAF9F8"/>
+        </w:rPr>
+      </w:pPr>
       <w:r>
         <w:rPr>
           <w:rFonts w:ascii="PlaidS" w:hAnsi="PlaidS" w:cs="Arial"/>
@@ -828,7 +854,7 @@
           <w:szCs w:val="24"/>
           <w:shd w:val="clear" w:color="auto" w:fill="FAF9F8"/>
         </w:rPr>
-        <w:t xml:space="preserve">Verder bestaat de front end uit Vue. Waarom ik voor Vue heb gekozen is omdat ik op mijn stage ook met Vue ga werken. Ook werkt een SPA veel sneller dat de traditionele MPA. De front-end hoeft niet steeds alles opnieuw in te laden per switch van pagina. Ook vind ik Vue erg fijn werken. Vooral de </w:t>
+        <w:t xml:space="preserve">Deze tutorial volg ik aandachtig en ik typ volledig mee. Wel ga ik proberen de MongoDB </w:t>
       </w:r>
       <w:r>
         <w:rPr>
@@ -837,16 +863,7 @@
           <w:szCs w:val="24"/>
           <w:shd w:val="clear" w:color="auto" w:fill="FAF9F8"/>
         </w:rPr>
-        <w:t>Single-File Components</w:t>
-      </w:r>
-      <w:r>
-        <w:rPr>
-          <w:rFonts w:ascii="PlaidS" w:hAnsi="PlaidS" w:cs="Arial"/>
-          <w:sz w:val="24"/>
-          <w:szCs w:val="24"/>
-          <w:shd w:val="clear" w:color="auto" w:fill="FAF9F8"/>
-        </w:rPr>
-        <w:t xml:space="preserve"> en de Vue Router.</w:t>
+        <w:t>Database offline te runnen.</w:t>
       </w:r>
       <w:r>
         <w:rPr>
@@ -892,6 +909,135 @@
           <w:szCs w:val="24"/>
           <w:shd w:val="clear" w:color="auto" w:fill="FAF9F8"/>
         </w:rPr>
+        <w:t xml:space="preserve">Daarnaast ga ik proberen ook nog </w:t>
+      </w:r>
+      <w:r>
+        <w:rPr>
+          <w:rFonts w:ascii="PlaidS" w:hAnsi="PlaidS" w:cs="Arial"/>
+          <w:sz w:val="24"/>
+          <w:szCs w:val="24"/>
+          <w:shd w:val="clear" w:color="auto" w:fill="FAF9F8"/>
+        </w:rPr>
+        <w:t>een</w:t>
+      </w:r>
+      <w:r>
+        <w:rPr>
+          <w:rFonts w:ascii="PlaidS" w:hAnsi="PlaidS" w:cs="Arial"/>
+          <w:sz w:val="24"/>
+          <w:szCs w:val="24"/>
+          <w:shd w:val="clear" w:color="auto" w:fill="FAF9F8"/>
+        </w:rPr>
+        <w:t xml:space="preserve"> ander project te maken</w:t>
+      </w:r>
+      <w:r>
+        <w:rPr>
+          <w:rFonts w:ascii="PlaidS" w:hAnsi="PlaidS" w:cs="Arial"/>
+          <w:sz w:val="24"/>
+          <w:szCs w:val="24"/>
+          <w:shd w:val="clear" w:color="auto" w:fill="FAF9F8"/>
+        </w:rPr>
+        <w:t>. De back end bestaat uit Node, MongoDB en Express. Op het internet heb ik het database design van IMDB gevonden. Deze wil ik gebruiken voor het ontwerpen en opstellen van de database. De reden hiertoe is dat ik het designen van een database al wel eens geprobeerd heb. Ik vond het heel erg lastig om rekening te houden met de talloze factoren en zoals schaling.</w:t>
+      </w:r>
+    </w:p>
+    <w:p>
+      <w:pPr>
+        <w:tabs>
+          <w:tab w:val="left" w:pos="3315"/>
+        </w:tabs>
+        <w:spacing w:after="0"/>
+        <w:rPr>
+          <w:rFonts w:ascii="PlaidS" w:hAnsi="PlaidS" w:cs="Arial"/>
+          <w:sz w:val="24"/>
+          <w:szCs w:val="24"/>
+          <w:shd w:val="clear" w:color="auto" w:fill="FAF9F8"/>
+        </w:rPr>
+      </w:pPr>
+    </w:p>
+    <w:p>
+      <w:pPr>
+        <w:tabs>
+          <w:tab w:val="left" w:pos="3315"/>
+        </w:tabs>
+        <w:spacing w:after="0"/>
+        <w:rPr>
+          <w:rFonts w:ascii="PlaidS" w:hAnsi="PlaidS" w:cs="Arial"/>
+          <w:sz w:val="24"/>
+          <w:szCs w:val="24"/>
+          <w:shd w:val="clear" w:color="auto" w:fill="FAF9F8"/>
+        </w:rPr>
+      </w:pPr>
+      <w:r>
+        <w:rPr>
+          <w:rFonts w:ascii="PlaidS" w:hAnsi="PlaidS" w:cs="Arial"/>
+          <w:sz w:val="24"/>
+          <w:szCs w:val="24"/>
+          <w:shd w:val="clear" w:color="auto" w:fill="FAF9F8"/>
+        </w:rPr>
+        <w:t xml:space="preserve">Verder bestaat de front end uit Vue. Waarom ik voor Vue heb gekozen is omdat ik op mijn stage ook met Vue ga werken. Ook werkt een SPA veel sneller dat de traditionele MPA. De front-end hoeft niet steeds alles opnieuw in te laden per switch van pagina. Ook vind ik Vue erg fijn werken. Vooral de </w:t>
+      </w:r>
+      <w:r>
+        <w:rPr>
+          <w:rFonts w:ascii="PlaidS" w:hAnsi="PlaidS" w:cs="Arial"/>
+          <w:sz w:val="24"/>
+          <w:szCs w:val="24"/>
+          <w:shd w:val="clear" w:color="auto" w:fill="FAF9F8"/>
+        </w:rPr>
+        <w:t>Single-File Components</w:t>
+      </w:r>
+      <w:r>
+        <w:rPr>
+          <w:rFonts w:ascii="PlaidS" w:hAnsi="PlaidS" w:cs="Arial"/>
+          <w:sz w:val="24"/>
+          <w:szCs w:val="24"/>
+          <w:shd w:val="clear" w:color="auto" w:fill="FAF9F8"/>
+        </w:rPr>
+        <w:t xml:space="preserve"> en de Vue Router.</w:t>
+      </w:r>
+      <w:r>
+        <w:rPr>
+          <w:rFonts w:ascii="PlaidS" w:hAnsi="PlaidS" w:cs="Arial"/>
+          <w:sz w:val="24"/>
+          <w:szCs w:val="24"/>
+          <w:shd w:val="clear" w:color="auto" w:fill="FAF9F8"/>
+        </w:rPr>
+        <w:t xml:space="preserve"> </w:t>
+      </w:r>
+    </w:p>
+    <w:p>
+      <w:pPr>
+        <w:tabs>
+          <w:tab w:val="left" w:pos="3315"/>
+        </w:tabs>
+        <w:spacing w:after="0"/>
+        <w:rPr>
+          <w:rFonts w:ascii="PlaidS" w:hAnsi="PlaidS" w:cs="Arial"/>
+          <w:sz w:val="24"/>
+          <w:szCs w:val="24"/>
+          <w:shd w:val="clear" w:color="auto" w:fill="FAF9F8"/>
+        </w:rPr>
+      </w:pPr>
+    </w:p>
+    <w:p>
+      <w:pPr>
+        <w:tabs>
+          <w:tab w:val="left" w:pos="3315"/>
+        </w:tabs>
+        <w:spacing w:after="0"/>
+        <w:rPr>
+          <w:rFonts w:ascii="PlaidS" w:hAnsi="PlaidS" w:cs="Arial"/>
+          <w:sz w:val="24"/>
+          <w:szCs w:val="24"/>
+          <w:shd w:val="clear" w:color="auto" w:fill="FAF9F8"/>
+        </w:rPr>
+      </w:pPr>
+      <w:r>
+        <w:rPr>
+          <w:rFonts w:ascii="PlaidS" w:hAnsi="PlaidS" w:cs="Arial"/>
+          <w:sz w:val="24"/>
+          <w:szCs w:val="24"/>
+          <w:shd w:val="clear" w:color="auto" w:fill="FAF9F8"/>
+        </w:rPr>
+        <w:lastRenderedPageBreak/>
         <w:t xml:space="preserve">De komende vier weken focus ik me vooral op de back end. Ik ga me pas </w:t>
       </w:r>
       <w:r>
@@ -1052,7 +1198,7 @@
                     <pic:cNvPicPr/>
                   </pic:nvPicPr>
                   <pic:blipFill rotWithShape="1">
-                    <a:blip r:embed="rId10" cstate="print">
+                    <a:blip r:embed="rId11" cstate="print">
                       <a:extLst>
                         <a:ext uri="{28A0092B-C50C-407E-A947-70E740481C1C}">
                           <a14:useLocalDpi xmlns:a14="http://schemas.microsoft.com/office/drawing/2010/main" val="0"/>
@@ -4753,9 +4899,9 @@
       </w:pPr>
     </w:p>
     <w:sectPr>
-      <w:headerReference w:type="default" r:id="rId11"/>
-      <w:footerReference w:type="even" r:id="rId12"/>
-      <w:footerReference w:type="default" r:id="rId13"/>
+      <w:headerReference w:type="default" r:id="rId12"/>
+      <w:footerReference w:type="even" r:id="rId13"/>
+      <w:footerReference w:type="default" r:id="rId14"/>
       <w:pgSz w:w="12240" w:h="15840"/>
       <w:pgMar w:top="1440" w:right="1080" w:bottom="1440" w:left="1080" w:header="576" w:footer="432" w:gutter="0"/>
       <w:pgNumType w:start="0"/>
@@ -7497,6 +7643,29 @@
       </w:tblBorders>
     </w:tblPr>
   </w:style>
+  <w:style w:type="character" w:styleId="Hyperlink">
+    <w:name w:val="Hyperlink"/>
+    <w:basedOn w:val="DefaultParagraphFont"/>
+    <w:uiPriority w:val="99"/>
+    <w:unhideWhenUsed/>
+    <w:rsid w:val="008D1765"/>
+    <w:rPr>
+      <w:color w:val="3399FF" w:themeColor="hyperlink"/>
+      <w:u w:val="single"/>
+    </w:rPr>
+  </w:style>
+  <w:style w:type="character" w:styleId="UnresolvedMention">
+    <w:name w:val="Unresolved Mention"/>
+    <w:basedOn w:val="DefaultParagraphFont"/>
+    <w:uiPriority w:val="99"/>
+    <w:semiHidden/>
+    <w:unhideWhenUsed/>
+    <w:rsid w:val="008D1765"/>
+    <w:rPr>
+      <w:color w:val="605E5C"/>
+      <w:shd w:val="clear" w:color="auto" w:fill="E1DFDD"/>
+    </w:rPr>
+  </w:style>
 </w:styles>
 </file>
 
@@ -7737,7 +7906,9 @@
     <w:rsid w:val="006D5774"/>
     <w:rsid w:val="007E1A2D"/>
     <w:rsid w:val="00926CCC"/>
+    <w:rsid w:val="00B2455C"/>
     <w:rsid w:val="00B53261"/>
+    <w:rsid w:val="00B57110"/>
     <w:rsid w:val="00BC003F"/>
     <w:rsid w:val="00D12D1F"/>
     <w:rsid w:val="00E713A4"/>

</xml_diff>